<commit_message>
Creating falling floor bp;
Evolving TR ref gym level with ceiling, floors, barrier walls, etc.
Updating 6 weeks plan doc;
Creating playtest doc.
</commit_message>
<xml_diff>
--- a/Docs/6WeeksPlan.docx
+++ b/Docs/6WeeksPlan.docx
@@ -65,23 +65,7 @@
         <w:t xml:space="preserve">Create </w:t>
       </w:r>
       <w:r>
-        <w:t xml:space="preserve">Level Gyms with all </w:t>
-      </w:r>
-      <w:proofErr w:type="spellStart"/>
-      <w:r>
-        <w:t>triggerables</w:t>
-      </w:r>
-      <w:proofErr w:type="spellEnd"/>
-      <w:r>
-        <w:t xml:space="preserve">, </w:t>
-      </w:r>
-      <w:proofErr w:type="spellStart"/>
-      <w:r>
-        <w:t>interactables</w:t>
-      </w:r>
-      <w:proofErr w:type="spellEnd"/>
-      <w:r>
-        <w:t xml:space="preserve"> and collectables</w:t>
+        <w:t>Level Gyms with all triggerables, interactables and collectables</w:t>
       </w:r>
       <w:r>
         <w:t xml:space="preserve"> – </w:t>
@@ -107,13 +91,8 @@
           <w:numId w:val="2"/>
         </w:numPr>
       </w:pPr>
-      <w:proofErr w:type="spellStart"/>
-      <w:r>
-        <w:t>Triggerables</w:t>
-      </w:r>
-      <w:proofErr w:type="spellEnd"/>
-      <w:r>
-        <w:t xml:space="preserve"> – </w:t>
+      <w:r>
+        <w:t xml:space="preserve">Triggerables – </w:t>
       </w:r>
       <w:r>
         <w:rPr>
@@ -130,13 +109,8 @@
           <w:numId w:val="2"/>
         </w:numPr>
       </w:pPr>
-      <w:proofErr w:type="spellStart"/>
-      <w:r>
-        <w:t>Interactables</w:t>
-      </w:r>
-      <w:proofErr w:type="spellEnd"/>
-      <w:r>
-        <w:t xml:space="preserve"> – </w:t>
+      <w:r>
+        <w:t xml:space="preserve">Interactables – </w:t>
       </w:r>
       <w:r>
         <w:rPr>
@@ -203,15 +177,7 @@
         </w:numPr>
       </w:pPr>
       <w:r>
-        <w:t>Create semifinal arts (</w:t>
-      </w:r>
-      <w:proofErr w:type="spellStart"/>
-      <w:r>
-        <w:t>Blockout</w:t>
-      </w:r>
-      <w:proofErr w:type="spellEnd"/>
-      <w:r>
-        <w:t>, UV, Texture/Material)</w:t>
+        <w:t>Create semifinal arts (Blockout, UV, Texture/Material)</w:t>
       </w:r>
       <w:r>
         <w:t xml:space="preserve"> </w:t>
@@ -296,13 +262,53 @@
         </w:numPr>
       </w:pPr>
       <w:r>
-        <w:t xml:space="preserve">Stage + </w:t>
-      </w:r>
-      <w:proofErr w:type="spellStart"/>
-      <w:r>
-        <w:t>arquibancada</w:t>
-      </w:r>
-      <w:proofErr w:type="spellEnd"/>
+        <w:t xml:space="preserve">Stage + arquibancada – </w:t>
+      </w:r>
+      <w:r>
+        <w:rPr>
+          <w:color w:val="7030A0"/>
+        </w:rPr>
+        <w:t>1 hour</w:t>
+      </w:r>
+    </w:p>
+    <w:p>
+      <w:pPr>
+        <w:pStyle w:val="ListParagraph"/>
+        <w:numPr>
+          <w:ilvl w:val="2"/>
+          <w:numId w:val="2"/>
+        </w:numPr>
+      </w:pPr>
+      <w:r>
+        <w:t xml:space="preserve">Coffee shop </w:t>
+      </w:r>
+      <w:r>
+        <w:t xml:space="preserve">– </w:t>
+      </w:r>
+      <w:r>
+        <w:rPr>
+          <w:color w:val="7030A0"/>
+        </w:rPr>
+        <w:t xml:space="preserve">6 hours / </w:t>
+      </w:r>
+      <w:r>
+        <w:rPr>
+          <w:color w:val="7030A0"/>
+        </w:rPr>
+        <w:t>Unknown</w:t>
+      </w:r>
+    </w:p>
+    <w:p>
+      <w:pPr>
+        <w:pStyle w:val="ListParagraph"/>
+        <w:numPr>
+          <w:ilvl w:val="2"/>
+          <w:numId w:val="2"/>
+        </w:numPr>
+      </w:pPr>
+      <w:r>
+        <w:t>Bookshelves</w:t>
+      </w:r>
       <w:r>
         <w:t xml:space="preserve"> – </w:t>
       </w:r>
@@ -322,7 +328,13 @@
         </w:numPr>
       </w:pPr>
       <w:r>
-        <w:t xml:space="preserve">Coffee shop </w:t>
+        <w:t xml:space="preserve">Elevator </w:t>
+      </w:r>
+      <w:r>
+        <w:t>D</w:t>
+      </w:r>
+      <w:r>
+        <w:t xml:space="preserve">oor </w:t>
       </w:r>
       <w:r>
         <w:t xml:space="preserve">– </w:t>
@@ -331,6 +343,145 @@
         <w:rPr>
           <w:color w:val="7030A0"/>
         </w:rPr>
+        <w:t>1 hour</w:t>
+      </w:r>
+    </w:p>
+    <w:p>
+      <w:pPr>
+        <w:pStyle w:val="ListParagraph"/>
+        <w:numPr>
+          <w:ilvl w:val="2"/>
+          <w:numId w:val="2"/>
+        </w:numPr>
+      </w:pPr>
+      <w:r>
+        <w:t xml:space="preserve">Elevator Decal – </w:t>
+      </w:r>
+      <w:r>
+        <w:rPr>
+          <w:color w:val="7030A0"/>
+        </w:rPr>
+        <w:t xml:space="preserve">2 hours </w:t>
+      </w:r>
+    </w:p>
+    <w:p>
+      <w:pPr>
+        <w:pStyle w:val="ListParagraph"/>
+        <w:numPr>
+          <w:ilvl w:val="2"/>
+          <w:numId w:val="2"/>
+        </w:numPr>
+      </w:pPr>
+      <w:r>
+        <w:t>Windows Decal –</w:t>
+      </w:r>
+      <w:r>
+        <w:rPr>
+          <w:color w:val="7030A0"/>
+        </w:rPr>
+        <w:t xml:space="preserve"> 5 hours</w:t>
+      </w:r>
+    </w:p>
+    <w:p>
+      <w:pPr>
+        <w:pStyle w:val="ListParagraph"/>
+        <w:numPr>
+          <w:ilvl w:val="2"/>
+          <w:numId w:val="2"/>
+        </w:numPr>
+      </w:pPr>
+      <w:r>
+        <w:t xml:space="preserve">Elevator </w:t>
+      </w:r>
+      <w:r>
+        <w:t>D</w:t>
+      </w:r>
+      <w:r>
+        <w:t xml:space="preserve">oor </w:t>
+      </w:r>
+      <w:r>
+        <w:t xml:space="preserve">– </w:t>
+      </w:r>
+      <w:r>
+        <w:rPr>
+          <w:color w:val="7030A0"/>
+        </w:rPr>
+        <w:t>1 hour</w:t>
+      </w:r>
+    </w:p>
+    <w:p>
+      <w:pPr>
+        <w:pStyle w:val="ListParagraph"/>
+        <w:numPr>
+          <w:ilvl w:val="2"/>
+          <w:numId w:val="2"/>
+        </w:numPr>
+      </w:pPr>
+      <w:r>
+        <w:t>Safe</w:t>
+      </w:r>
+      <w:r>
+        <w:t xml:space="preserve"> </w:t>
+      </w:r>
+      <w:r>
+        <w:t xml:space="preserve">– </w:t>
+      </w:r>
+      <w:r>
+        <w:rPr>
+          <w:color w:val="7030A0"/>
+        </w:rPr>
+        <w:t>1 hour</w:t>
+      </w:r>
+    </w:p>
+    <w:p>
+      <w:pPr>
+        <w:pStyle w:val="ListParagraph"/>
+        <w:numPr>
+          <w:ilvl w:val="2"/>
+          <w:numId w:val="2"/>
+        </w:numPr>
+      </w:pPr>
+      <w:r>
+        <w:rPr>
+          <w:color w:val="7030A0"/>
+        </w:rPr>
+        <w:t>Slab</w:t>
+      </w:r>
+    </w:p>
+    <w:p/>
+    <w:p>
+      <w:pPr>
+        <w:pStyle w:val="ListParagraph"/>
+        <w:numPr>
+          <w:ilvl w:val="1"/>
+          <w:numId w:val="2"/>
+        </w:numPr>
+      </w:pPr>
+      <w:r>
+        <w:t>Office</w:t>
+      </w:r>
+    </w:p>
+    <w:p>
+      <w:pPr>
+        <w:pStyle w:val="ListParagraph"/>
+        <w:numPr>
+          <w:ilvl w:val="2"/>
+          <w:numId w:val="2"/>
+        </w:numPr>
+      </w:pPr>
+      <w:r>
+        <w:t>Desk (two variations)</w:t>
+      </w:r>
+      <w:r>
+        <w:t xml:space="preserve"> </w:t>
+      </w:r>
+      <w:r>
+        <w:t xml:space="preserve">– </w:t>
+      </w:r>
+      <w:r>
+        <w:rPr>
+          <w:color w:val="7030A0"/>
+        </w:rPr>
         <w:t xml:space="preserve">6 hours / </w:t>
       </w:r>
       <w:r>
@@ -349,10 +500,37 @@
         </w:numPr>
       </w:pPr>
       <w:r>
-        <w:t>Bookshelves</w:t>
-      </w:r>
-      <w:r>
-        <w:t xml:space="preserve"> – </w:t>
+        <w:t>Chair (two variations)</w:t>
+      </w:r>
+      <w:r>
+        <w:t xml:space="preserve"> </w:t>
+      </w:r>
+      <w:r>
+        <w:t xml:space="preserve">– </w:t>
+      </w:r>
+      <w:r>
+        <w:rPr>
+          <w:color w:val="7030A0"/>
+        </w:rPr>
+        <w:t xml:space="preserve">6 hours / </w:t>
+      </w:r>
+      <w:r>
+        <w:rPr>
+          <w:color w:val="7030A0"/>
+        </w:rPr>
+        <w:t>Unknown</w:t>
+      </w:r>
+    </w:p>
+    <w:p>
+      <w:pPr>
+        <w:pStyle w:val="ListParagraph"/>
+        <w:numPr>
+          <w:ilvl w:val="2"/>
+          <w:numId w:val="2"/>
+        </w:numPr>
+      </w:pPr>
+      <w:r>
+        <w:t xml:space="preserve">Door Lock – </w:t>
       </w:r>
       <w:r>
         <w:rPr>
@@ -370,16 +548,13 @@
         </w:numPr>
       </w:pPr>
       <w:r>
-        <w:t xml:space="preserve">Elevator </w:t>
-      </w:r>
-      <w:r>
-        <w:t>D</w:t>
-      </w:r>
-      <w:r>
-        <w:t xml:space="preserve">oor </w:t>
-      </w:r>
-      <w:r>
-        <w:t xml:space="preserve">– </w:t>
+        <w:t xml:space="preserve">Door </w:t>
+      </w:r>
+      <w:r>
+        <w:t>B</w:t>
+      </w:r>
+      <w:r>
+        <w:t xml:space="preserve">utton – </w:t>
       </w:r>
       <w:r>
         <w:rPr>
@@ -397,6 +572,33 @@
         </w:numPr>
       </w:pPr>
       <w:r>
+        <w:t>Floor Button</w:t>
+      </w:r>
+      <w:r>
+        <w:rPr>
+          <w:color w:val="7030A0"/>
+        </w:rPr>
+        <w:t xml:space="preserve"> </w:t>
+      </w:r>
+      <w:r>
+        <w:t>–</w:t>
+      </w:r>
+      <w:r>
+        <w:rPr>
+          <w:color w:val="7030A0"/>
+        </w:rPr>
+        <w:t xml:space="preserve"> 1 hour</w:t>
+      </w:r>
+    </w:p>
+    <w:p>
+      <w:pPr>
+        <w:pStyle w:val="ListParagraph"/>
+        <w:numPr>
+          <w:ilvl w:val="2"/>
+          <w:numId w:val="2"/>
+        </w:numPr>
+      </w:pPr>
+      <w:r>
         <w:t xml:space="preserve">Elevator Decal – </w:t>
       </w:r>
       <w:r>
@@ -415,13 +617,16 @@
         </w:numPr>
       </w:pPr>
       <w:r>
-        <w:t>Windows Decal –</w:t>
-      </w:r>
-      <w:r>
-        <w:rPr>
-          <w:color w:val="7030A0"/>
-        </w:rPr>
-        <w:t xml:space="preserve"> 5 hours</w:t>
+        <w:t>TV</w:t>
+      </w:r>
+      <w:r>
+        <w:t xml:space="preserve"> / Monitor – </w:t>
+      </w:r>
+      <w:r>
+        <w:rPr>
+          <w:color w:val="7030A0"/>
+        </w:rPr>
+        <w:t>1 hour</w:t>
       </w:r>
     </w:p>
     <w:p>
@@ -433,22 +638,13 @@
         </w:numPr>
       </w:pPr>
       <w:r>
-        <w:t xml:space="preserve">Elevator </w:t>
-      </w:r>
-      <w:r>
-        <w:t>D</w:t>
-      </w:r>
-      <w:r>
-        <w:t xml:space="preserve">oor </w:t>
-      </w:r>
-      <w:r>
-        <w:t xml:space="preserve">– </w:t>
-      </w:r>
-      <w:r>
-        <w:rPr>
-          <w:color w:val="7030A0"/>
-        </w:rPr>
-        <w:t>1 hour</w:t>
+        <w:t xml:space="preserve">Vending machine – </w:t>
+      </w:r>
+      <w:r>
+        <w:rPr>
+          <w:color w:val="7030A0"/>
+        </w:rPr>
+        <w:t>2 hours</w:t>
       </w:r>
     </w:p>
     <w:p>
@@ -460,250 +656,7 @@
         </w:numPr>
       </w:pPr>
       <w:r>
-        <w:t>Safe</w:t>
-      </w:r>
-      <w:r>
-        <w:t xml:space="preserve"> </w:t>
-      </w:r>
-      <w:r>
-        <w:t xml:space="preserve">– </w:t>
-      </w:r>
-      <w:r>
-        <w:rPr>
-          <w:color w:val="7030A0"/>
-        </w:rPr>
-        <w:t>1 hour</w:t>
-      </w:r>
-    </w:p>
-    <w:p>
-      <w:pPr>
-        <w:pStyle w:val="ListParagraph"/>
-        <w:numPr>
-          <w:ilvl w:val="2"/>
-          <w:numId w:val="2"/>
-        </w:numPr>
-      </w:pPr>
-      <w:r>
-        <w:rPr>
-          <w:color w:val="7030A0"/>
-        </w:rPr>
-        <w:t>Slab</w:t>
-      </w:r>
-    </w:p>
-    <w:p/>
-    <w:p>
-      <w:pPr>
-        <w:pStyle w:val="ListParagraph"/>
-        <w:numPr>
-          <w:ilvl w:val="1"/>
-          <w:numId w:val="2"/>
-        </w:numPr>
-      </w:pPr>
-      <w:r>
-        <w:t>Office</w:t>
-      </w:r>
-    </w:p>
-    <w:p>
-      <w:pPr>
-        <w:pStyle w:val="ListParagraph"/>
-        <w:numPr>
-          <w:ilvl w:val="2"/>
-          <w:numId w:val="2"/>
-        </w:numPr>
-      </w:pPr>
-      <w:r>
-        <w:t>Desk (two variations)</w:t>
-      </w:r>
-      <w:r>
-        <w:t xml:space="preserve"> </w:t>
-      </w:r>
-      <w:r>
-        <w:t xml:space="preserve">– </w:t>
-      </w:r>
-      <w:r>
-        <w:rPr>
-          <w:color w:val="7030A0"/>
-        </w:rPr>
-        <w:t xml:space="preserve">6 hours / </w:t>
-      </w:r>
-      <w:r>
-        <w:rPr>
-          <w:color w:val="7030A0"/>
-        </w:rPr>
-        <w:t>Unknown</w:t>
-      </w:r>
-    </w:p>
-    <w:p>
-      <w:pPr>
-        <w:pStyle w:val="ListParagraph"/>
-        <w:numPr>
-          <w:ilvl w:val="2"/>
-          <w:numId w:val="2"/>
-        </w:numPr>
-      </w:pPr>
-      <w:r>
-        <w:t>Chair (two variations)</w:t>
-      </w:r>
-      <w:r>
-        <w:t xml:space="preserve"> </w:t>
-      </w:r>
-      <w:r>
-        <w:t xml:space="preserve">– </w:t>
-      </w:r>
-      <w:r>
-        <w:rPr>
-          <w:color w:val="7030A0"/>
-        </w:rPr>
-        <w:t xml:space="preserve">6 hours / </w:t>
-      </w:r>
-      <w:r>
-        <w:rPr>
-          <w:color w:val="7030A0"/>
-        </w:rPr>
-        <w:t>Unknown</w:t>
-      </w:r>
-    </w:p>
-    <w:p>
-      <w:pPr>
-        <w:pStyle w:val="ListParagraph"/>
-        <w:numPr>
-          <w:ilvl w:val="2"/>
-          <w:numId w:val="2"/>
-        </w:numPr>
-      </w:pPr>
-      <w:r>
-        <w:t xml:space="preserve">Door Lock – </w:t>
-      </w:r>
-      <w:r>
-        <w:rPr>
-          <w:color w:val="7030A0"/>
-        </w:rPr>
-        <w:t>1 hour</w:t>
-      </w:r>
-    </w:p>
-    <w:p>
-      <w:pPr>
-        <w:pStyle w:val="ListParagraph"/>
-        <w:numPr>
-          <w:ilvl w:val="2"/>
-          <w:numId w:val="2"/>
-        </w:numPr>
-      </w:pPr>
-      <w:r>
-        <w:t xml:space="preserve">Door </w:t>
-      </w:r>
-      <w:r>
-        <w:t>B</w:t>
-      </w:r>
-      <w:r>
-        <w:t xml:space="preserve">utton – </w:t>
-      </w:r>
-      <w:r>
-        <w:rPr>
-          <w:color w:val="7030A0"/>
-        </w:rPr>
-        <w:t>1 hour</w:t>
-      </w:r>
-    </w:p>
-    <w:p>
-      <w:pPr>
-        <w:pStyle w:val="ListParagraph"/>
-        <w:numPr>
-          <w:ilvl w:val="2"/>
-          <w:numId w:val="2"/>
-        </w:numPr>
-      </w:pPr>
-      <w:r>
-        <w:t>Floor Button</w:t>
-      </w:r>
-      <w:r>
-        <w:rPr>
-          <w:color w:val="7030A0"/>
-        </w:rPr>
-        <w:t xml:space="preserve"> </w:t>
-      </w:r>
-      <w:r>
-        <w:t>–</w:t>
-      </w:r>
-      <w:r>
-        <w:rPr>
-          <w:color w:val="7030A0"/>
-        </w:rPr>
-        <w:t xml:space="preserve"> 1 hour</w:t>
-      </w:r>
-    </w:p>
-    <w:p>
-      <w:pPr>
-        <w:pStyle w:val="ListParagraph"/>
-        <w:numPr>
-          <w:ilvl w:val="2"/>
-          <w:numId w:val="2"/>
-        </w:numPr>
-      </w:pPr>
-      <w:r>
-        <w:t xml:space="preserve">Elevator Decal – </w:t>
-      </w:r>
-      <w:r>
-        <w:rPr>
-          <w:color w:val="7030A0"/>
-        </w:rPr>
-        <w:t xml:space="preserve">2 hours </w:t>
-      </w:r>
-    </w:p>
-    <w:p>
-      <w:pPr>
-        <w:pStyle w:val="ListParagraph"/>
-        <w:numPr>
-          <w:ilvl w:val="2"/>
-          <w:numId w:val="2"/>
-        </w:numPr>
-      </w:pPr>
-      <w:r>
-        <w:t>TV</w:t>
-      </w:r>
-      <w:r>
-        <w:t xml:space="preserve"> / Monitor – </w:t>
-      </w:r>
-      <w:r>
-        <w:rPr>
-          <w:color w:val="7030A0"/>
-        </w:rPr>
-        <w:t>1 hour</w:t>
-      </w:r>
-    </w:p>
-    <w:p>
-      <w:pPr>
-        <w:pStyle w:val="ListParagraph"/>
-        <w:numPr>
-          <w:ilvl w:val="2"/>
-          <w:numId w:val="2"/>
-        </w:numPr>
-      </w:pPr>
-      <w:r>
-        <w:t xml:space="preserve">Vending machine – </w:t>
-      </w:r>
-      <w:r>
-        <w:rPr>
-          <w:color w:val="7030A0"/>
-        </w:rPr>
-        <w:t>2 hours</w:t>
-      </w:r>
-    </w:p>
-    <w:p>
-      <w:pPr>
-        <w:pStyle w:val="ListParagraph"/>
-        <w:numPr>
-          <w:ilvl w:val="2"/>
-          <w:numId w:val="2"/>
-        </w:numPr>
-      </w:pPr>
-      <w:proofErr w:type="spellStart"/>
-      <w:r>
-        <w:t>Ceilling</w:t>
-      </w:r>
-      <w:proofErr w:type="spellEnd"/>
-      <w:r>
-        <w:t xml:space="preserve">/Floor – </w:t>
+        <w:t xml:space="preserve">Ceilling/Floor – </w:t>
       </w:r>
       <w:r>
         <w:rPr>
@@ -815,21 +768,660 @@
         </w:numPr>
       </w:pPr>
       <w:r>
-        <w:t xml:space="preserve">Replace Stage + </w:t>
-      </w:r>
-      <w:proofErr w:type="spellStart"/>
-      <w:r>
-        <w:t>arquibancada</w:t>
-      </w:r>
-      <w:proofErr w:type="spellEnd"/>
+        <w:t>Replace Stage + arquibancada –</w:t>
+      </w:r>
+      <w:r>
+        <w:rPr>
+          <w:color w:val="7030A0"/>
+        </w:rPr>
+        <w:t xml:space="preserve"> 30 minutes</w:t>
+      </w:r>
+    </w:p>
+    <w:p>
+      <w:pPr>
+        <w:pStyle w:val="ListParagraph"/>
+        <w:numPr>
+          <w:ilvl w:val="1"/>
+          <w:numId w:val="2"/>
+        </w:numPr>
+      </w:pPr>
+      <w:r>
+        <w:t>Plac</w:t>
+      </w:r>
+      <w:r>
+        <w:t xml:space="preserve">e bookshelves and library area – </w:t>
+      </w:r>
+      <w:r>
+        <w:rPr>
+          <w:color w:val="7030A0"/>
+        </w:rPr>
+        <w:t>2</w:t>
+      </w:r>
+      <w:r>
+        <w:rPr>
+          <w:color w:val="7030A0"/>
+        </w:rPr>
+        <w:t xml:space="preserve"> hour</w:t>
+      </w:r>
+      <w:r>
+        <w:rPr>
+          <w:color w:val="7030A0"/>
+        </w:rPr>
+        <w:t>s</w:t>
+      </w:r>
+    </w:p>
+    <w:p>
+      <w:pPr>
+        <w:pStyle w:val="ListParagraph"/>
+        <w:numPr>
+          <w:ilvl w:val="1"/>
+          <w:numId w:val="2"/>
+        </w:numPr>
+      </w:pPr>
+      <w:r>
+        <w:rPr>
+          <w:color w:val="7030A0"/>
+        </w:rPr>
+        <w:t>…</w:t>
+      </w:r>
+    </w:p>
+    <w:p>
+      <w:pPr>
+        <w:pStyle w:val="ListParagraph"/>
+        <w:numPr>
+          <w:ilvl w:val="0"/>
+          <w:numId w:val="2"/>
+        </w:numPr>
+      </w:pPr>
+      <w:r>
+        <w:t>Evolve Level 2: Office</w:t>
+      </w:r>
+      <w:r>
+        <w:t xml:space="preserve"> – </w:t>
+      </w:r>
+      <w:r>
+        <w:rPr>
+          <w:color w:val="7030A0"/>
+        </w:rPr>
+        <w:t>2</w:t>
+      </w:r>
+      <w:r>
+        <w:rPr>
+          <w:color w:val="7030A0"/>
+        </w:rPr>
+        <w:t xml:space="preserve"> hour</w:t>
+      </w:r>
+      <w:r>
+        <w:rPr>
+          <w:color w:val="7030A0"/>
+        </w:rPr>
+        <w:t>s</w:t>
+      </w:r>
+    </w:p>
+    <w:p>
+      <w:pPr>
+        <w:pStyle w:val="ListParagraph"/>
+        <w:numPr>
+          <w:ilvl w:val="1"/>
+          <w:numId w:val="2"/>
+        </w:numPr>
+      </w:pPr>
+      <w:r>
+        <w:t>Replace desk</w:t>
+      </w:r>
+      <w:r>
+        <w:t>s</w:t>
+      </w:r>
+      <w:r>
+        <w:t xml:space="preserve"> and chairs – </w:t>
+      </w:r>
+      <w:r>
+        <w:rPr>
+          <w:color w:val="7030A0"/>
+        </w:rPr>
+        <w:t>2</w:t>
+      </w:r>
+      <w:r>
+        <w:rPr>
+          <w:color w:val="7030A0"/>
+        </w:rPr>
+        <w:t xml:space="preserve"> hour</w:t>
+      </w:r>
+      <w:r>
+        <w:rPr>
+          <w:color w:val="7030A0"/>
+        </w:rPr>
+        <w:t>s</w:t>
+      </w:r>
+    </w:p>
+    <w:p>
+      <w:pPr>
+        <w:pStyle w:val="ListParagraph"/>
+        <w:numPr>
+          <w:ilvl w:val="1"/>
+          <w:numId w:val="2"/>
+        </w:numPr>
+      </w:pPr>
+      <w:r>
+        <w:t>..</w:t>
+      </w:r>
+    </w:p>
+    <w:p/>
+    <w:p>
+      <w:pPr>
+        <w:pStyle w:val="ListParagraph"/>
+        <w:numPr>
+          <w:ilvl w:val="0"/>
+          <w:numId w:val="2"/>
+        </w:numPr>
+      </w:pPr>
+      <w:r>
+        <w:t>Evolve Level 0: Downtown</w:t>
+      </w:r>
+      <w:r>
+        <w:t xml:space="preserve"> – Place factory and museum?</w:t>
+      </w:r>
+      <w:r>
+        <w:t xml:space="preserve"> </w:t>
+      </w:r>
+      <w:r>
+        <w:rPr>
+          <w:color w:val="7030A0"/>
+        </w:rPr>
+        <w:t>Unknown</w:t>
+      </w:r>
+    </w:p>
+    <w:p/>
+    <w:p>
+      <w:pPr>
+        <w:pStyle w:val="ListParagraph"/>
+        <w:numPr>
+          <w:ilvl w:val="0"/>
+          <w:numId w:val="2"/>
+        </w:numPr>
+      </w:pPr>
+      <w:r>
+        <w:t>Create integration between two levels, Nova Downtown? Bridges?</w:t>
+      </w:r>
+      <w:r>
+        <w:t xml:space="preserve"> – </w:t>
+      </w:r>
+      <w:r>
+        <w:rPr>
+          <w:color w:val="7030A0"/>
+        </w:rPr>
+        <w:t>4</w:t>
+      </w:r>
+      <w:r>
+        <w:rPr>
+          <w:color w:val="7030A0"/>
+        </w:rPr>
+        <w:t xml:space="preserve"> hour</w:t>
+      </w:r>
+      <w:r>
+        <w:rPr>
+          <w:color w:val="7030A0"/>
+        </w:rPr>
+        <w:t>s</w:t>
+      </w:r>
+    </w:p>
+    <w:p>
+      <w:pPr>
+        <w:pStyle w:val="ListParagraph"/>
+        <w:numPr>
+          <w:ilvl w:val="1"/>
+          <w:numId w:val="2"/>
+        </w:numPr>
+      </w:pPr>
+      <w:r>
+        <w:t xml:space="preserve">Level blockout – </w:t>
+      </w:r>
+      <w:r>
+        <w:rPr>
+          <w:color w:val="7030A0"/>
+        </w:rPr>
+        <w:t>2</w:t>
+      </w:r>
+      <w:r>
+        <w:rPr>
+          <w:color w:val="7030A0"/>
+        </w:rPr>
+        <w:t xml:space="preserve"> hour</w:t>
+      </w:r>
+      <w:r>
+        <w:rPr>
+          <w:color w:val="7030A0"/>
+        </w:rPr>
+        <w:t>s</w:t>
+      </w:r>
+    </w:p>
+    <w:p>
+      <w:pPr>
+        <w:pStyle w:val="ListParagraph"/>
+        <w:numPr>
+          <w:ilvl w:val="1"/>
+          <w:numId w:val="2"/>
+        </w:numPr>
+      </w:pPr>
+      <w:r>
+        <w:t>R</w:t>
+      </w:r>
+      <w:r>
+        <w:t xml:space="preserve">eplace </w:t>
+      </w:r>
+      <w:r>
+        <w:t xml:space="preserve">assets – </w:t>
+      </w:r>
+      <w:r>
+        <w:rPr>
+          <w:color w:val="7030A0"/>
+        </w:rPr>
+        <w:t>2</w:t>
+      </w:r>
+      <w:r>
+        <w:rPr>
+          <w:color w:val="7030A0"/>
+        </w:rPr>
+        <w:t xml:space="preserve"> hour</w:t>
+      </w:r>
+      <w:r>
+        <w:rPr>
+          <w:color w:val="7030A0"/>
+        </w:rPr>
+        <w:t>s</w:t>
+      </w:r>
+    </w:p>
+    <w:p/>
+    <w:p>
+      <w:pPr>
+        <w:pStyle w:val="ListParagraph"/>
+        <w:numPr>
+          <w:ilvl w:val="0"/>
+          <w:numId w:val="2"/>
+        </w:numPr>
+      </w:pPr>
+      <w:r>
+        <w:t>Improve GDD and LDD (Nova Downtown, City Hall, Office)</w:t>
+      </w:r>
+      <w:r>
+        <w:t xml:space="preserve"> – </w:t>
+      </w:r>
+      <w:r>
+        <w:rPr>
+          <w:color w:val="7030A0"/>
+        </w:rPr>
+        <w:t>9</w:t>
+      </w:r>
+      <w:r>
+        <w:rPr>
+          <w:color w:val="7030A0"/>
+        </w:rPr>
+        <w:t xml:space="preserve"> hour</w:t>
+      </w:r>
+      <w:r>
+        <w:rPr>
+          <w:color w:val="7030A0"/>
+        </w:rPr>
+        <w:t>s</w:t>
+      </w:r>
+    </w:p>
+    <w:p>
+      <w:pPr>
+        <w:pStyle w:val="ListParagraph"/>
+        <w:numPr>
+          <w:ilvl w:val="1"/>
+          <w:numId w:val="2"/>
+        </w:numPr>
+      </w:pPr>
+      <w:r>
+        <w:t>GDD</w:t>
+      </w:r>
+      <w:r>
+        <w:rPr>
+          <w:color w:val="7030A0"/>
+        </w:rPr>
+        <w:t xml:space="preserve"> </w:t>
+      </w:r>
+      <w:r>
+        <w:t xml:space="preserve">– </w:t>
+      </w:r>
+      <w:r>
+        <w:rPr>
+          <w:color w:val="7030A0"/>
+        </w:rPr>
+        <w:t>1 hour</w:t>
+      </w:r>
+    </w:p>
+    <w:p>
+      <w:pPr>
+        <w:pStyle w:val="ListParagraph"/>
+        <w:numPr>
+          <w:ilvl w:val="1"/>
+          <w:numId w:val="2"/>
+        </w:numPr>
+      </w:pPr>
+      <w:r>
+        <w:t xml:space="preserve">Nova Downtown – </w:t>
+      </w:r>
+      <w:r>
+        <w:rPr>
+          <w:color w:val="7030A0"/>
+        </w:rPr>
+        <w:t>2</w:t>
+      </w:r>
+      <w:r>
+        <w:rPr>
+          <w:color w:val="7030A0"/>
+        </w:rPr>
+        <w:t xml:space="preserve"> hour</w:t>
+      </w:r>
+      <w:r>
+        <w:rPr>
+          <w:color w:val="7030A0"/>
+        </w:rPr>
+        <w:t>s</w:t>
+      </w:r>
+    </w:p>
+    <w:p>
+      <w:pPr>
+        <w:pStyle w:val="ListParagraph"/>
+        <w:numPr>
+          <w:ilvl w:val="1"/>
+          <w:numId w:val="2"/>
+        </w:numPr>
+      </w:pPr>
+      <w:r>
+        <w:t>City Hall</w:t>
+      </w:r>
+      <w:r>
+        <w:rPr>
+          <w:color w:val="7030A0"/>
+        </w:rPr>
+        <w:t xml:space="preserve"> </w:t>
+      </w:r>
+      <w:r>
+        <w:t xml:space="preserve">– </w:t>
+      </w:r>
+      <w:r>
+        <w:rPr>
+          <w:color w:val="7030A0"/>
+        </w:rPr>
+        <w:t>2</w:t>
+      </w:r>
+      <w:r>
+        <w:rPr>
+          <w:color w:val="7030A0"/>
+        </w:rPr>
+        <w:t xml:space="preserve"> hour</w:t>
+      </w:r>
+      <w:r>
+        <w:rPr>
+          <w:color w:val="7030A0"/>
+        </w:rPr>
+        <w:t>s</w:t>
+      </w:r>
+    </w:p>
+    <w:p>
+      <w:pPr>
+        <w:pStyle w:val="ListParagraph"/>
+        <w:numPr>
+          <w:ilvl w:val="1"/>
+          <w:numId w:val="2"/>
+        </w:numPr>
+      </w:pPr>
+      <w:r>
+        <w:t>Office</w:t>
+      </w:r>
+      <w:r>
+        <w:rPr>
+          <w:color w:val="7030A0"/>
+        </w:rPr>
+        <w:t xml:space="preserve"> </w:t>
+      </w:r>
+      <w:r>
+        <w:t xml:space="preserve">– </w:t>
+      </w:r>
+      <w:r>
+        <w:rPr>
+          <w:color w:val="7030A0"/>
+        </w:rPr>
+        <w:t>4</w:t>
+      </w:r>
+      <w:r>
+        <w:rPr>
+          <w:color w:val="7030A0"/>
+        </w:rPr>
+        <w:t xml:space="preserve"> hour</w:t>
+      </w:r>
+      <w:r>
+        <w:rPr>
+          <w:color w:val="7030A0"/>
+        </w:rPr>
+        <w:t>s</w:t>
+      </w:r>
+    </w:p>
+    <w:p/>
+    <w:p>
+      <w:pPr>
+        <w:pStyle w:val="ListParagraph"/>
+        <w:numPr>
+          <w:ilvl w:val="0"/>
+          <w:numId w:val="2"/>
+        </w:numPr>
+      </w:pPr>
+      <w:r>
+        <w:t>Develop Level Streaming</w:t>
+      </w:r>
+      <w:r>
+        <w:t xml:space="preserve"> – </w:t>
+      </w:r>
+      <w:r>
+        <w:rPr>
+          <w:color w:val="7030A0"/>
+        </w:rPr>
+        <w:t>Unknown</w:t>
+      </w:r>
+    </w:p>
+    <w:p>
+      <w:pPr>
+        <w:pStyle w:val="ListParagraph"/>
+        <w:numPr>
+          <w:ilvl w:val="0"/>
+          <w:numId w:val="2"/>
+        </w:numPr>
+      </w:pPr>
+      <w:r>
+        <w:t>Player can die – Save system (Respawn on last save)</w:t>
+      </w:r>
+      <w:r>
+        <w:t xml:space="preserve"> </w:t>
+      </w:r>
+      <w:r>
+        <w:t xml:space="preserve">– </w:t>
+      </w:r>
+      <w:r>
+        <w:rPr>
+          <w:color w:val="7030A0"/>
+        </w:rPr>
+        <w:t>2</w:t>
+      </w:r>
+      <w:r>
+        <w:rPr>
+          <w:color w:val="7030A0"/>
+        </w:rPr>
+        <w:t xml:space="preserve"> hour</w:t>
+      </w:r>
+      <w:r>
+        <w:rPr>
+          <w:color w:val="7030A0"/>
+        </w:rPr>
+        <w:t>s</w:t>
+      </w:r>
+    </w:p>
+    <w:p>
+      <w:pPr>
+        <w:pStyle w:val="ListParagraph"/>
+        <w:numPr>
+          <w:ilvl w:val="0"/>
+          <w:numId w:val="2"/>
+        </w:numPr>
+      </w:pPr>
+      <w:r>
+        <w:t>Develop Checkpoint and Save System</w:t>
+      </w:r>
+      <w:r>
+        <w:t xml:space="preserve"> – </w:t>
+      </w:r>
+      <w:r>
+        <w:rPr>
+          <w:color w:val="7030A0"/>
+        </w:rPr>
+        <w:t>Unknown</w:t>
+      </w:r>
+    </w:p>
+    <w:p>
+      <w:pPr>
+        <w:pStyle w:val="ListParagraph"/>
+        <w:numPr>
+          <w:ilvl w:val="0"/>
+          <w:numId w:val="2"/>
+        </w:numPr>
+      </w:pPr>
+      <w:r>
+        <w:t>Create Stamina System</w:t>
+      </w:r>
+      <w:r>
+        <w:t xml:space="preserve"> – </w:t>
+      </w:r>
+      <w:r>
+        <w:rPr>
+          <w:color w:val="7030A0"/>
+        </w:rPr>
+        <w:t>Unknown</w:t>
+      </w:r>
+    </w:p>
+    <w:p/>
+    <w:p>
+      <w:pPr>
+        <w:pStyle w:val="ListParagraph"/>
+        <w:numPr>
+          <w:ilvl w:val="0"/>
+          <w:numId w:val="2"/>
+        </w:numPr>
+      </w:pPr>
+      <w:r>
+        <w:t>Evolve GuardBot</w:t>
+      </w:r>
+      <w:r>
+        <w:t xml:space="preserve"> – Patrolling, Attacking</w:t>
+      </w:r>
+      <w:r>
+        <w:t xml:space="preserve"> – </w:t>
+      </w:r>
+      <w:r>
+        <w:rPr>
+          <w:color w:val="7030A0"/>
+        </w:rPr>
+        <w:t>Unknown</w:t>
+      </w:r>
+    </w:p>
+    <w:p/>
+    <w:p>
+      <w:pPr>
+        <w:pStyle w:val="ListParagraph"/>
+        <w:numPr>
+          <w:ilvl w:val="0"/>
+          <w:numId w:val="2"/>
+        </w:numPr>
+      </w:pPr>
+      <w:r>
+        <w:t>Improve</w:t>
+      </w:r>
+      <w:r>
+        <w:t xml:space="preserve"> spline mesh generation</w:t>
+      </w:r>
+      <w:r>
+        <w:t xml:space="preserve"> – </w:t>
+      </w:r>
+      <w:r>
+        <w:rPr>
+          <w:color w:val="7030A0"/>
+        </w:rPr>
+        <w:t>2</w:t>
+      </w:r>
+      <w:r>
+        <w:rPr>
+          <w:color w:val="7030A0"/>
+        </w:rPr>
+        <w:t xml:space="preserve"> hour</w:t>
+      </w:r>
+      <w:r>
+        <w:rPr>
+          <w:color w:val="7030A0"/>
+        </w:rPr>
+        <w:t>s</w:t>
+      </w:r>
+    </w:p>
+    <w:p>
+      <w:pPr>
+        <w:pStyle w:val="ListParagraph"/>
+        <w:numPr>
+          <w:ilvl w:val="0"/>
+          <w:numId w:val="2"/>
+        </w:numPr>
+      </w:pPr>
+      <w:r>
+        <w:t>Improve climbing</w:t>
+      </w:r>
+      <w:r>
+        <w:t xml:space="preserve"> – </w:t>
+      </w:r>
+      <w:r>
+        <w:rPr>
+          <w:color w:val="7030A0"/>
+        </w:rPr>
+        <w:t>5</w:t>
+      </w:r>
+      <w:r>
+        <w:rPr>
+          <w:color w:val="7030A0"/>
+        </w:rPr>
+        <w:t xml:space="preserve"> hour</w:t>
+      </w:r>
+      <w:r>
+        <w:rPr>
+          <w:color w:val="7030A0"/>
+        </w:rPr>
+        <w:t>s</w:t>
+      </w:r>
+    </w:p>
+    <w:p>
+      <w:pPr>
+        <w:ind w:left="360"/>
+      </w:pPr>
+    </w:p>
+    <w:p>
+      <w:pPr>
+        <w:pStyle w:val="ListParagraph"/>
+        <w:numPr>
+          <w:ilvl w:val="0"/>
+          <w:numId w:val="2"/>
+        </w:numPr>
+      </w:pPr>
+      <w:r>
+        <w:t>Create prototype UI</w:t>
+      </w:r>
       <w:r>
         <w:t xml:space="preserve"> –</w:t>
       </w:r>
       <w:r>
-        <w:rPr>
-          <w:color w:val="7030A0"/>
-        </w:rPr>
-        <w:t xml:space="preserve"> 30 minutes</w:t>
+        <w:t xml:space="preserve"> </w:t>
+      </w:r>
+      <w:r>
+        <w:rPr>
+          <w:color w:val="7030A0"/>
+        </w:rPr>
+        <w:t>Unknown</w:t>
       </w:r>
     </w:p>
     <w:p>
@@ -841,16 +1433,109 @@
         </w:numPr>
       </w:pPr>
       <w:r>
-        <w:t>Plac</w:t>
-      </w:r>
-      <w:r>
-        <w:t xml:space="preserve">e bookshelves and library area – </w:t>
-      </w:r>
-      <w:r>
-        <w:rPr>
-          <w:color w:val="7030A0"/>
-        </w:rPr>
-        <w:t>2</w:t>
+        <w:t>Main Menu</w:t>
+      </w:r>
+    </w:p>
+    <w:p>
+      <w:pPr>
+        <w:pStyle w:val="ListParagraph"/>
+        <w:numPr>
+          <w:ilvl w:val="1"/>
+          <w:numId w:val="2"/>
+        </w:numPr>
+      </w:pPr>
+      <w:r>
+        <w:t>Pause Menu</w:t>
+      </w:r>
+    </w:p>
+    <w:p>
+      <w:pPr>
+        <w:pStyle w:val="ListParagraph"/>
+        <w:numPr>
+          <w:ilvl w:val="1"/>
+          <w:numId w:val="2"/>
+        </w:numPr>
+      </w:pPr>
+      <w:r>
+        <w:t>Save/Load</w:t>
+      </w:r>
+    </w:p>
+    <w:p>
+      <w:pPr>
+        <w:pStyle w:val="ListParagraph"/>
+        <w:numPr>
+          <w:ilvl w:val="1"/>
+          <w:numId w:val="2"/>
+        </w:numPr>
+      </w:pPr>
+      <w:r>
+        <w:t>Credits</w:t>
+      </w:r>
+    </w:p>
+    <w:p>
+      <w:pPr>
+        <w:pStyle w:val="ListParagraph"/>
+        <w:numPr>
+          <w:ilvl w:val="0"/>
+          <w:numId w:val="2"/>
+        </w:numPr>
+      </w:pPr>
+      <w:r>
+        <w:t>Create traps</w:t>
+      </w:r>
+      <w:r>
+        <w:t xml:space="preserve"> – </w:t>
+      </w:r>
+      <w:r>
+        <w:rPr>
+          <w:color w:val="7030A0"/>
+        </w:rPr>
+        <w:t>8 hours</w:t>
+      </w:r>
+    </w:p>
+    <w:p>
+      <w:pPr>
+        <w:pStyle w:val="ListParagraph"/>
+        <w:numPr>
+          <w:ilvl w:val="1"/>
+          <w:numId w:val="2"/>
+        </w:numPr>
+      </w:pPr>
+      <w:r>
+        <w:t>S</w:t>
+      </w:r>
+      <w:r>
+        <w:t>pikes</w:t>
+      </w:r>
+      <w:r>
+        <w:t xml:space="preserve"> – </w:t>
+      </w:r>
+      <w:r>
+        <w:rPr>
+          <w:color w:val="7030A0"/>
+        </w:rPr>
+        <w:t>30 minutes</w:t>
+      </w:r>
+    </w:p>
+    <w:p>
+      <w:pPr>
+        <w:pStyle w:val="ListParagraph"/>
+        <w:numPr>
+          <w:ilvl w:val="1"/>
+          <w:numId w:val="2"/>
+        </w:numPr>
+      </w:pPr>
+      <w:r>
+        <w:t>falling floor</w:t>
+      </w:r>
+      <w:r>
+        <w:t xml:space="preserve"> – </w:t>
+      </w:r>
+      <w:r>
+        <w:rPr>
+          <w:color w:val="7030A0"/>
+        </w:rPr>
+        <w:t>3</w:t>
       </w:r>
       <w:r>
         <w:rPr>
@@ -874,12 +1559,31 @@
         </w:numPr>
       </w:pPr>
       <w:r>
-        <w:rPr>
-          <w:color w:val="7030A0"/>
-        </w:rPr>
-        <w:t>…</w:t>
-      </w:r>
-    </w:p>
+        <w:t>killing light</w:t>
+      </w:r>
+      <w:r>
+        <w:t xml:space="preserve"> – </w:t>
+      </w:r>
+      <w:r>
+        <w:rPr>
+          <w:color w:val="7030A0"/>
+        </w:rPr>
+        <w:t>4</w:t>
+      </w:r>
+      <w:r>
+        <w:rPr>
+          <w:color w:val="7030A0"/>
+        </w:rPr>
+        <w:t xml:space="preserve"> hour</w:t>
+      </w:r>
+      <w:r>
+        <w:rPr>
+          <w:color w:val="7030A0"/>
+        </w:rPr>
+        <w:t>s</w:t>
+      </w:r>
+    </w:p>
+    <w:p/>
     <w:p>
       <w:pPr>
         <w:pStyle w:val="ListParagraph"/>
@@ -889,7 +1593,7 @@
         </w:numPr>
       </w:pPr>
       <w:r>
-        <w:t>Evolve Level 2: Office</w:t>
+        <w:t>Add SFXs</w:t>
       </w:r>
       <w:r>
         <w:t xml:space="preserve"> – </w:t>
@@ -898,7 +1602,7 @@
         <w:rPr>
           <w:color w:val="7030A0"/>
         </w:rPr>
-        <w:t>2</w:t>
+        <w:t>5</w:t>
       </w:r>
       <w:r>
         <w:rPr>
@@ -910,7 +1614,13 @@
         <w:rPr>
           <w:color w:val="7030A0"/>
         </w:rPr>
-        <w:t>s</w:t>
+        <w:t xml:space="preserve">s / </w:t>
+      </w:r>
+      <w:r>
+        <w:rPr>
+          <w:color w:val="7030A0"/>
+        </w:rPr>
+        <w:t>Unknown</w:t>
       </w:r>
     </w:p>
     <w:p>
@@ -922,31 +1632,10 @@
         </w:numPr>
       </w:pPr>
       <w:r>
-        <w:t>Replace desk</w:t>
-      </w:r>
-      <w:r>
-        <w:t>s</w:t>
-      </w:r>
-      <w:r>
-        <w:t xml:space="preserve"> and chairs – </w:t>
-      </w:r>
-      <w:r>
-        <w:rPr>
-          <w:color w:val="7030A0"/>
-        </w:rPr>
-        <w:t>2</w:t>
-      </w:r>
-      <w:r>
-        <w:rPr>
-          <w:color w:val="7030A0"/>
-        </w:rPr>
-        <w:t xml:space="preserve"> hour</w:t>
-      </w:r>
-      <w:r>
-        <w:rPr>
-          <w:color w:val="7030A0"/>
-        </w:rPr>
-        <w:t>s</w:t>
+        <w:t>Elevator Ambience Song</w:t>
+      </w:r>
+      <w:r>
+        <w:t xml:space="preserve"> </w:t>
       </w:r>
     </w:p>
     <w:p>
@@ -958,7 +1647,79 @@
         </w:numPr>
       </w:pPr>
       <w:r>
-        <w:t>..</w:t>
+        <w:t>GuardBot Chasing</w:t>
+      </w:r>
+    </w:p>
+    <w:p>
+      <w:pPr>
+        <w:pStyle w:val="ListParagraph"/>
+        <w:numPr>
+          <w:ilvl w:val="1"/>
+          <w:numId w:val="2"/>
+        </w:numPr>
+      </w:pPr>
+      <w:r>
+        <w:t>GuardBot Shooting Laser</w:t>
+      </w:r>
+    </w:p>
+    <w:p>
+      <w:pPr>
+        <w:pStyle w:val="ListParagraph"/>
+        <w:numPr>
+          <w:ilvl w:val="1"/>
+          <w:numId w:val="2"/>
+        </w:numPr>
+      </w:pPr>
+      <w:r>
+        <w:t>Elevator Moving Sound</w:t>
+      </w:r>
+    </w:p>
+    <w:p>
+      <w:pPr>
+        <w:pStyle w:val="ListParagraph"/>
+        <w:numPr>
+          <w:ilvl w:val="1"/>
+          <w:numId w:val="2"/>
+        </w:numPr>
+      </w:pPr>
+      <w:r>
+        <w:t>Train Moving Sound</w:t>
+      </w:r>
+    </w:p>
+    <w:p>
+      <w:pPr>
+        <w:pStyle w:val="ListParagraph"/>
+        <w:numPr>
+          <w:ilvl w:val="1"/>
+          <w:numId w:val="2"/>
+        </w:numPr>
+      </w:pPr>
+      <w:r>
+        <w:t>Train/Elevator Doors Opening</w:t>
+      </w:r>
+    </w:p>
+    <w:p>
+      <w:pPr>
+        <w:pStyle w:val="ListParagraph"/>
+        <w:numPr>
+          <w:ilvl w:val="1"/>
+          <w:numId w:val="2"/>
+        </w:numPr>
+      </w:pPr>
+      <w:r>
+        <w:t>Train/Elevator Doors Closing</w:t>
+      </w:r>
+    </w:p>
+    <w:p>
+      <w:pPr>
+        <w:pStyle w:val="ListParagraph"/>
+        <w:numPr>
+          <w:ilvl w:val="1"/>
+          <w:numId w:val="2"/>
+        </w:numPr>
+      </w:pPr>
+      <w:r>
+        <w:t>Footsteps adjust/handle</w:t>
       </w:r>
     </w:p>
     <w:p/>
@@ -969,929 +1730,96 @@
           <w:ilvl w:val="0"/>
           <w:numId w:val="2"/>
         </w:numPr>
-      </w:pPr>
-      <w:r>
-        <w:t>Evolve Level 0: Downtown</w:t>
-      </w:r>
-      <w:r>
-        <w:t xml:space="preserve"> – Place factory and museum?</w:t>
+        <w:rPr>
+          <w:strike/>
+        </w:rPr>
+      </w:pPr>
+      <w:r>
+        <w:rPr>
+          <w:strike/>
+        </w:rPr>
+        <w:t>Improve inventory (Eye companion looks not viable)</w:t>
+      </w:r>
+    </w:p>
+    <w:p>
+      <w:pPr>
+        <w:pStyle w:val="ListParagraph"/>
+        <w:numPr>
+          <w:ilvl w:val="0"/>
+          <w:numId w:val="2"/>
+        </w:numPr>
+        <w:rPr>
+          <w:strike/>
+        </w:rPr>
+      </w:pPr>
+      <w:r>
+        <w:rPr>
+          <w:strike/>
+        </w:rPr>
+        <w:t>Create other buildings – Neom reference</w:t>
+      </w:r>
+    </w:p>
+    <w:p>
+      <w:pPr>
+        <w:pStyle w:val="ListParagraph"/>
+        <w:numPr>
+          <w:ilvl w:val="0"/>
+          <w:numId w:val="2"/>
+        </w:numPr>
+      </w:pPr>
+      <w:r>
+        <w:t>Replace block out to semi-final assets (more info above)</w:t>
+      </w:r>
+    </w:p>
+    <w:p>
+      <w:pPr>
+        <w:pStyle w:val="ListParagraph"/>
+        <w:numPr>
+          <w:ilvl w:val="0"/>
+          <w:numId w:val="2"/>
+        </w:numPr>
+      </w:pPr>
+      <w:r>
+        <w:t>Bomb?</w:t>
       </w:r>
       <w:r>
         <w:t xml:space="preserve"> </w:t>
       </w:r>
       <w:r>
+        <w:t xml:space="preserve">– </w:t>
+      </w:r>
+      <w:r>
         <w:rPr>
           <w:color w:val="7030A0"/>
         </w:rPr>
         <w:t>Unknown</w:t>
       </w:r>
     </w:p>
+    <w:p>
+      <w:pPr>
+        <w:pStyle w:val="ListParagraph"/>
+        <w:numPr>
+          <w:ilvl w:val="0"/>
+          <w:numId w:val="2"/>
+        </w:numPr>
+      </w:pPr>
+      <w:r>
+        <w:t>Play test</w:t>
+      </w:r>
+      <w:r>
+        <w:t xml:space="preserve"> – </w:t>
+      </w:r>
+      <w:r>
+        <w:rPr>
+          <w:color w:val="7030A0"/>
+        </w:rPr>
+        <w:t>Unknown</w:t>
+      </w:r>
+    </w:p>
     <w:p/>
     <w:p>
-      <w:pPr>
-        <w:pStyle w:val="ListParagraph"/>
-        <w:numPr>
-          <w:ilvl w:val="0"/>
-          <w:numId w:val="2"/>
-        </w:numPr>
-      </w:pPr>
-      <w:r>
-        <w:t>Create integration between two levels, Nova Downtown? Bridges?</w:t>
-      </w:r>
-      <w:r>
-        <w:t xml:space="preserve"> – </w:t>
-      </w:r>
-      <w:r>
-        <w:rPr>
-          <w:color w:val="7030A0"/>
-        </w:rPr>
-        <w:t>4</w:t>
-      </w:r>
-      <w:r>
-        <w:rPr>
-          <w:color w:val="7030A0"/>
-        </w:rPr>
-        <w:t xml:space="preserve"> hour</w:t>
-      </w:r>
-      <w:r>
-        <w:rPr>
-          <w:color w:val="7030A0"/>
-        </w:rPr>
-        <w:t>s</w:t>
-      </w:r>
-    </w:p>
-    <w:p>
-      <w:pPr>
-        <w:pStyle w:val="ListParagraph"/>
-        <w:numPr>
-          <w:ilvl w:val="1"/>
-          <w:numId w:val="2"/>
-        </w:numPr>
-      </w:pPr>
-      <w:r>
-        <w:t xml:space="preserve">Level </w:t>
-      </w:r>
-      <w:proofErr w:type="spellStart"/>
-      <w:r>
-        <w:t>blockout</w:t>
-      </w:r>
-      <w:proofErr w:type="spellEnd"/>
-      <w:r>
-        <w:t xml:space="preserve"> – </w:t>
-      </w:r>
-      <w:r>
-        <w:rPr>
-          <w:color w:val="7030A0"/>
-        </w:rPr>
-        <w:t>2</w:t>
-      </w:r>
-      <w:r>
-        <w:rPr>
-          <w:color w:val="7030A0"/>
-        </w:rPr>
-        <w:t xml:space="preserve"> hour</w:t>
-      </w:r>
-      <w:r>
-        <w:rPr>
-          <w:color w:val="7030A0"/>
-        </w:rPr>
-        <w:t>s</w:t>
-      </w:r>
-    </w:p>
-    <w:p>
-      <w:pPr>
-        <w:pStyle w:val="ListParagraph"/>
-        <w:numPr>
-          <w:ilvl w:val="1"/>
-          <w:numId w:val="2"/>
-        </w:numPr>
-      </w:pPr>
-      <w:r>
-        <w:t>R</w:t>
-      </w:r>
-      <w:r>
-        <w:t xml:space="preserve">eplace </w:t>
-      </w:r>
-      <w:r>
-        <w:t xml:space="preserve">assets – </w:t>
-      </w:r>
-      <w:r>
-        <w:rPr>
-          <w:color w:val="7030A0"/>
-        </w:rPr>
-        <w:t>2</w:t>
-      </w:r>
-      <w:r>
-        <w:rPr>
-          <w:color w:val="7030A0"/>
-        </w:rPr>
-        <w:t xml:space="preserve"> hour</w:t>
-      </w:r>
-      <w:r>
-        <w:rPr>
-          <w:color w:val="7030A0"/>
-        </w:rPr>
-        <w:t>s</w:t>
-      </w:r>
-    </w:p>
-    <w:p/>
-    <w:p>
-      <w:pPr>
-        <w:pStyle w:val="ListParagraph"/>
-        <w:numPr>
-          <w:ilvl w:val="0"/>
-          <w:numId w:val="2"/>
-        </w:numPr>
-      </w:pPr>
-      <w:r>
-        <w:t>Improve GDD and LDD (Nova Downtown, City Hall, Office)</w:t>
-      </w:r>
-      <w:r>
-        <w:t xml:space="preserve"> – </w:t>
-      </w:r>
-      <w:r>
-        <w:rPr>
-          <w:color w:val="7030A0"/>
-        </w:rPr>
-        <w:t>9</w:t>
-      </w:r>
-      <w:r>
-        <w:rPr>
-          <w:color w:val="7030A0"/>
-        </w:rPr>
-        <w:t xml:space="preserve"> hour</w:t>
-      </w:r>
-      <w:r>
-        <w:rPr>
-          <w:color w:val="7030A0"/>
-        </w:rPr>
-        <w:t>s</w:t>
-      </w:r>
-    </w:p>
-    <w:p>
-      <w:pPr>
-        <w:pStyle w:val="ListParagraph"/>
-        <w:numPr>
-          <w:ilvl w:val="1"/>
-          <w:numId w:val="2"/>
-        </w:numPr>
-      </w:pPr>
-      <w:r>
-        <w:t>GDD</w:t>
-      </w:r>
-      <w:r>
-        <w:rPr>
-          <w:color w:val="7030A0"/>
-        </w:rPr>
-        <w:t xml:space="preserve"> </w:t>
-      </w:r>
-      <w:r>
-        <w:t xml:space="preserve">– </w:t>
-      </w:r>
-      <w:r>
-        <w:rPr>
-          <w:color w:val="7030A0"/>
-        </w:rPr>
-        <w:t>1 hour</w:t>
-      </w:r>
-    </w:p>
-    <w:p>
-      <w:pPr>
-        <w:pStyle w:val="ListParagraph"/>
-        <w:numPr>
-          <w:ilvl w:val="1"/>
-          <w:numId w:val="2"/>
-        </w:numPr>
-      </w:pPr>
-      <w:r>
-        <w:t xml:space="preserve">Nova Downtown – </w:t>
-      </w:r>
-      <w:r>
-        <w:rPr>
-          <w:color w:val="7030A0"/>
-        </w:rPr>
-        <w:t>2</w:t>
-      </w:r>
-      <w:r>
-        <w:rPr>
-          <w:color w:val="7030A0"/>
-        </w:rPr>
-        <w:t xml:space="preserve"> hour</w:t>
-      </w:r>
-      <w:r>
-        <w:rPr>
-          <w:color w:val="7030A0"/>
-        </w:rPr>
-        <w:t>s</w:t>
-      </w:r>
-    </w:p>
-    <w:p>
-      <w:pPr>
-        <w:pStyle w:val="ListParagraph"/>
-        <w:numPr>
-          <w:ilvl w:val="1"/>
-          <w:numId w:val="2"/>
-        </w:numPr>
-      </w:pPr>
-      <w:r>
-        <w:t>City Hall</w:t>
-      </w:r>
-      <w:r>
-        <w:rPr>
-          <w:color w:val="7030A0"/>
-        </w:rPr>
-        <w:t xml:space="preserve"> </w:t>
-      </w:r>
-      <w:r>
-        <w:t xml:space="preserve">– </w:t>
-      </w:r>
-      <w:r>
-        <w:rPr>
-          <w:color w:val="7030A0"/>
-        </w:rPr>
-        <w:t>2</w:t>
-      </w:r>
-      <w:r>
-        <w:rPr>
-          <w:color w:val="7030A0"/>
-        </w:rPr>
-        <w:t xml:space="preserve"> hour</w:t>
-      </w:r>
-      <w:r>
-        <w:rPr>
-          <w:color w:val="7030A0"/>
-        </w:rPr>
-        <w:t>s</w:t>
-      </w:r>
-    </w:p>
-    <w:p>
-      <w:pPr>
-        <w:pStyle w:val="ListParagraph"/>
-        <w:numPr>
-          <w:ilvl w:val="1"/>
-          <w:numId w:val="2"/>
-        </w:numPr>
-      </w:pPr>
-      <w:r>
-        <w:t>Office</w:t>
-      </w:r>
-      <w:r>
-        <w:rPr>
-          <w:color w:val="7030A0"/>
-        </w:rPr>
-        <w:t xml:space="preserve"> </w:t>
-      </w:r>
-      <w:r>
-        <w:t xml:space="preserve">– </w:t>
-      </w:r>
-      <w:r>
-        <w:rPr>
-          <w:color w:val="7030A0"/>
-        </w:rPr>
-        <w:t>4</w:t>
-      </w:r>
-      <w:r>
-        <w:rPr>
-          <w:color w:val="7030A0"/>
-        </w:rPr>
-        <w:t xml:space="preserve"> hour</w:t>
-      </w:r>
-      <w:r>
-        <w:rPr>
-          <w:color w:val="7030A0"/>
-        </w:rPr>
-        <w:t>s</w:t>
-      </w:r>
-    </w:p>
-    <w:p/>
-    <w:p>
-      <w:pPr>
-        <w:pStyle w:val="ListParagraph"/>
-        <w:numPr>
-          <w:ilvl w:val="0"/>
-          <w:numId w:val="2"/>
-        </w:numPr>
-      </w:pPr>
-      <w:r>
-        <w:t>Develop Level Streaming</w:t>
-      </w:r>
-      <w:r>
-        <w:t xml:space="preserve"> – </w:t>
-      </w:r>
-      <w:r>
-        <w:rPr>
-          <w:color w:val="7030A0"/>
-        </w:rPr>
-        <w:t>Unknown</w:t>
-      </w:r>
-    </w:p>
-    <w:p>
-      <w:pPr>
-        <w:pStyle w:val="ListParagraph"/>
-        <w:numPr>
-          <w:ilvl w:val="0"/>
-          <w:numId w:val="2"/>
-        </w:numPr>
-      </w:pPr>
-      <w:r>
-        <w:t>Player can die – Save system (Respawn on last save)</w:t>
-      </w:r>
-      <w:r>
-        <w:t xml:space="preserve"> </w:t>
-      </w:r>
-      <w:r>
-        <w:t xml:space="preserve">– </w:t>
-      </w:r>
-      <w:r>
-        <w:rPr>
-          <w:color w:val="7030A0"/>
-        </w:rPr>
-        <w:t>2</w:t>
-      </w:r>
-      <w:r>
-        <w:rPr>
-          <w:color w:val="7030A0"/>
-        </w:rPr>
-        <w:t xml:space="preserve"> hour</w:t>
-      </w:r>
-      <w:r>
-        <w:rPr>
-          <w:color w:val="7030A0"/>
-        </w:rPr>
-        <w:t>s</w:t>
-      </w:r>
-    </w:p>
-    <w:p>
-      <w:pPr>
-        <w:pStyle w:val="ListParagraph"/>
-        <w:numPr>
-          <w:ilvl w:val="0"/>
-          <w:numId w:val="2"/>
-        </w:numPr>
-      </w:pPr>
-      <w:r>
-        <w:t>Develop Checkpoint and Save System</w:t>
-      </w:r>
-      <w:r>
-        <w:t xml:space="preserve"> – </w:t>
-      </w:r>
-      <w:r>
-        <w:rPr>
-          <w:color w:val="7030A0"/>
-        </w:rPr>
-        <w:t>Unknown</w:t>
-      </w:r>
-    </w:p>
-    <w:p>
-      <w:pPr>
-        <w:pStyle w:val="ListParagraph"/>
-        <w:numPr>
-          <w:ilvl w:val="0"/>
-          <w:numId w:val="2"/>
-        </w:numPr>
-      </w:pPr>
-      <w:r>
-        <w:t>Create Stamina System</w:t>
-      </w:r>
-      <w:r>
-        <w:t xml:space="preserve"> – </w:t>
-      </w:r>
-      <w:r>
-        <w:rPr>
-          <w:color w:val="7030A0"/>
-        </w:rPr>
-        <w:t>Unknown</w:t>
-      </w:r>
-    </w:p>
-    <w:p/>
-    <w:p>
-      <w:pPr>
-        <w:pStyle w:val="ListParagraph"/>
-        <w:numPr>
-          <w:ilvl w:val="0"/>
-          <w:numId w:val="2"/>
-        </w:numPr>
-      </w:pPr>
-      <w:r>
-        <w:t xml:space="preserve">Evolve </w:t>
-      </w:r>
-      <w:proofErr w:type="spellStart"/>
-      <w:r>
-        <w:t>GuardBot</w:t>
-      </w:r>
-      <w:proofErr w:type="spellEnd"/>
-      <w:r>
-        <w:t xml:space="preserve"> – Patrolling, Attacking</w:t>
-      </w:r>
-      <w:r>
-        <w:t xml:space="preserve"> – </w:t>
-      </w:r>
-      <w:r>
-        <w:rPr>
-          <w:color w:val="7030A0"/>
-        </w:rPr>
-        <w:t>Unknown</w:t>
-      </w:r>
-    </w:p>
-    <w:p/>
-    <w:p>
-      <w:pPr>
-        <w:pStyle w:val="ListParagraph"/>
-        <w:numPr>
-          <w:ilvl w:val="0"/>
-          <w:numId w:val="2"/>
-        </w:numPr>
-      </w:pPr>
-      <w:r>
-        <w:t>Improve</w:t>
-      </w:r>
-      <w:r>
-        <w:t xml:space="preserve"> spline mesh generation</w:t>
-      </w:r>
-      <w:r>
-        <w:t xml:space="preserve"> – </w:t>
-      </w:r>
-      <w:r>
-        <w:rPr>
-          <w:color w:val="7030A0"/>
-        </w:rPr>
-        <w:t>2</w:t>
-      </w:r>
-      <w:r>
-        <w:rPr>
-          <w:color w:val="7030A0"/>
-        </w:rPr>
-        <w:t xml:space="preserve"> hour</w:t>
-      </w:r>
-      <w:r>
-        <w:rPr>
-          <w:color w:val="7030A0"/>
-        </w:rPr>
-        <w:t>s</w:t>
-      </w:r>
-    </w:p>
-    <w:p>
-      <w:pPr>
-        <w:pStyle w:val="ListParagraph"/>
-        <w:numPr>
-          <w:ilvl w:val="0"/>
-          <w:numId w:val="2"/>
-        </w:numPr>
-      </w:pPr>
-      <w:r>
-        <w:t>Improve climbing</w:t>
-      </w:r>
-      <w:r>
-        <w:t xml:space="preserve"> – </w:t>
-      </w:r>
-      <w:r>
-        <w:rPr>
-          <w:color w:val="7030A0"/>
-        </w:rPr>
-        <w:t>5</w:t>
-      </w:r>
-      <w:r>
-        <w:rPr>
-          <w:color w:val="7030A0"/>
-        </w:rPr>
-        <w:t xml:space="preserve"> hour</w:t>
-      </w:r>
-      <w:r>
-        <w:rPr>
-          <w:color w:val="7030A0"/>
-        </w:rPr>
-        <w:t>s</w:t>
-      </w:r>
-    </w:p>
-    <w:p>
-      <w:pPr>
-        <w:ind w:left="360"/>
-      </w:pPr>
-    </w:p>
-    <w:p>
-      <w:pPr>
-        <w:pStyle w:val="ListParagraph"/>
-        <w:numPr>
-          <w:ilvl w:val="0"/>
-          <w:numId w:val="2"/>
-        </w:numPr>
-      </w:pPr>
-      <w:r>
-        <w:t>Create prototype UI</w:t>
-      </w:r>
-      <w:r>
-        <w:t xml:space="preserve"> –</w:t>
-      </w:r>
-      <w:r>
-        <w:t xml:space="preserve"> </w:t>
-      </w:r>
-      <w:r>
-        <w:rPr>
-          <w:color w:val="7030A0"/>
-        </w:rPr>
-        <w:t>Unknown</w:t>
-      </w:r>
-    </w:p>
-    <w:p>
-      <w:pPr>
-        <w:pStyle w:val="ListParagraph"/>
-        <w:numPr>
-          <w:ilvl w:val="1"/>
-          <w:numId w:val="2"/>
-        </w:numPr>
-      </w:pPr>
-      <w:r>
-        <w:t>Main Menu</w:t>
-      </w:r>
-    </w:p>
-    <w:p>
-      <w:pPr>
-        <w:pStyle w:val="ListParagraph"/>
-        <w:numPr>
-          <w:ilvl w:val="1"/>
-          <w:numId w:val="2"/>
-        </w:numPr>
-      </w:pPr>
-      <w:r>
-        <w:t>Pause Menu</w:t>
-      </w:r>
-    </w:p>
-    <w:p>
-      <w:pPr>
-        <w:pStyle w:val="ListParagraph"/>
-        <w:numPr>
-          <w:ilvl w:val="1"/>
-          <w:numId w:val="2"/>
-        </w:numPr>
-      </w:pPr>
-      <w:r>
-        <w:t>Save/Load</w:t>
-      </w:r>
-    </w:p>
-    <w:p>
-      <w:pPr>
-        <w:pStyle w:val="ListParagraph"/>
-        <w:numPr>
-          <w:ilvl w:val="1"/>
-          <w:numId w:val="2"/>
-        </w:numPr>
-      </w:pPr>
-      <w:r>
-        <w:t>Credits</w:t>
-      </w:r>
-    </w:p>
-    <w:p>
-      <w:pPr>
-        <w:pStyle w:val="ListParagraph"/>
-        <w:numPr>
-          <w:ilvl w:val="0"/>
-          <w:numId w:val="2"/>
-        </w:numPr>
-      </w:pPr>
-      <w:r>
-        <w:t>Create traps</w:t>
-      </w:r>
-      <w:r>
-        <w:t xml:space="preserve"> – </w:t>
-      </w:r>
-      <w:r>
-        <w:rPr>
-          <w:color w:val="7030A0"/>
-        </w:rPr>
-        <w:t>8 hours</w:t>
-      </w:r>
-    </w:p>
-    <w:p>
-      <w:pPr>
-        <w:pStyle w:val="ListParagraph"/>
-        <w:numPr>
-          <w:ilvl w:val="1"/>
-          <w:numId w:val="2"/>
-        </w:numPr>
-      </w:pPr>
-      <w:r>
-        <w:t>S</w:t>
-      </w:r>
-      <w:r>
-        <w:t>pikes</w:t>
-      </w:r>
-      <w:r>
-        <w:t xml:space="preserve"> – </w:t>
-      </w:r>
-      <w:r>
-        <w:rPr>
-          <w:color w:val="7030A0"/>
-        </w:rPr>
-        <w:t>30 minutes</w:t>
-      </w:r>
-    </w:p>
-    <w:p>
-      <w:pPr>
-        <w:pStyle w:val="ListParagraph"/>
-        <w:numPr>
-          <w:ilvl w:val="1"/>
-          <w:numId w:val="2"/>
-        </w:numPr>
-      </w:pPr>
-      <w:r>
-        <w:t>falling floor</w:t>
-      </w:r>
-      <w:r>
-        <w:t xml:space="preserve"> – </w:t>
-      </w:r>
-      <w:r>
-        <w:rPr>
-          <w:color w:val="7030A0"/>
-        </w:rPr>
-        <w:t>3</w:t>
-      </w:r>
-      <w:r>
-        <w:rPr>
-          <w:color w:val="7030A0"/>
-        </w:rPr>
-        <w:t xml:space="preserve"> hour</w:t>
-      </w:r>
-      <w:r>
-        <w:rPr>
-          <w:color w:val="7030A0"/>
-        </w:rPr>
-        <w:t>s</w:t>
-      </w:r>
-    </w:p>
-    <w:p>
-      <w:pPr>
-        <w:pStyle w:val="ListParagraph"/>
-        <w:numPr>
-          <w:ilvl w:val="1"/>
-          <w:numId w:val="2"/>
-        </w:numPr>
-      </w:pPr>
-      <w:r>
-        <w:t>killing light</w:t>
-      </w:r>
-      <w:r>
-        <w:t xml:space="preserve"> – </w:t>
-      </w:r>
-      <w:r>
-        <w:rPr>
-          <w:color w:val="7030A0"/>
-        </w:rPr>
-        <w:t>4</w:t>
-      </w:r>
-      <w:r>
-        <w:rPr>
-          <w:color w:val="7030A0"/>
-        </w:rPr>
-        <w:t xml:space="preserve"> hour</w:t>
-      </w:r>
-      <w:r>
-        <w:rPr>
-          <w:color w:val="7030A0"/>
-        </w:rPr>
-        <w:t>s</w:t>
-      </w:r>
-    </w:p>
-    <w:p/>
-    <w:p>
-      <w:pPr>
-        <w:pStyle w:val="ListParagraph"/>
-        <w:numPr>
-          <w:ilvl w:val="0"/>
-          <w:numId w:val="2"/>
-        </w:numPr>
-      </w:pPr>
-      <w:r>
-        <w:t>Add SFXs</w:t>
-      </w:r>
-      <w:r>
-        <w:t xml:space="preserve"> – </w:t>
-      </w:r>
-      <w:r>
-        <w:rPr>
-          <w:color w:val="7030A0"/>
-        </w:rPr>
-        <w:t>5</w:t>
-      </w:r>
-      <w:r>
-        <w:rPr>
-          <w:color w:val="7030A0"/>
-        </w:rPr>
-        <w:t xml:space="preserve"> hour</w:t>
-      </w:r>
-      <w:r>
-        <w:rPr>
-          <w:color w:val="7030A0"/>
-        </w:rPr>
-        <w:t xml:space="preserve">s / </w:t>
-      </w:r>
-      <w:r>
-        <w:rPr>
-          <w:color w:val="7030A0"/>
-        </w:rPr>
-        <w:t>Unknown</w:t>
-      </w:r>
-    </w:p>
-    <w:p>
-      <w:pPr>
-        <w:pStyle w:val="ListParagraph"/>
-        <w:numPr>
-          <w:ilvl w:val="1"/>
-          <w:numId w:val="2"/>
-        </w:numPr>
-      </w:pPr>
-      <w:r>
-        <w:t>Elevator Ambience Song</w:t>
-      </w:r>
-      <w:r>
-        <w:t xml:space="preserve"> </w:t>
-      </w:r>
-    </w:p>
-    <w:p>
-      <w:pPr>
-        <w:pStyle w:val="ListParagraph"/>
-        <w:numPr>
-          <w:ilvl w:val="1"/>
-          <w:numId w:val="2"/>
-        </w:numPr>
-      </w:pPr>
-      <w:proofErr w:type="spellStart"/>
-      <w:r>
-        <w:t>GuardBot</w:t>
-      </w:r>
-      <w:proofErr w:type="spellEnd"/>
-      <w:r>
-        <w:t xml:space="preserve"> Chasing</w:t>
-      </w:r>
-    </w:p>
-    <w:p>
-      <w:pPr>
-        <w:pStyle w:val="ListParagraph"/>
-        <w:numPr>
-          <w:ilvl w:val="1"/>
-          <w:numId w:val="2"/>
-        </w:numPr>
-      </w:pPr>
-      <w:proofErr w:type="spellStart"/>
-      <w:r>
-        <w:t>GuardBot</w:t>
-      </w:r>
-      <w:proofErr w:type="spellEnd"/>
-      <w:r>
-        <w:t xml:space="preserve"> Shooting Laser</w:t>
-      </w:r>
-    </w:p>
-    <w:p>
-      <w:pPr>
-        <w:pStyle w:val="ListParagraph"/>
-        <w:numPr>
-          <w:ilvl w:val="1"/>
-          <w:numId w:val="2"/>
-        </w:numPr>
-      </w:pPr>
-      <w:r>
-        <w:t>Elevator Moving Sound</w:t>
-      </w:r>
-    </w:p>
-    <w:p>
-      <w:pPr>
-        <w:pStyle w:val="ListParagraph"/>
-        <w:numPr>
-          <w:ilvl w:val="1"/>
-          <w:numId w:val="2"/>
-        </w:numPr>
-      </w:pPr>
-      <w:r>
-        <w:t>Train Moving Sound</w:t>
-      </w:r>
-    </w:p>
-    <w:p>
-      <w:pPr>
-        <w:pStyle w:val="ListParagraph"/>
-        <w:numPr>
-          <w:ilvl w:val="1"/>
-          <w:numId w:val="2"/>
-        </w:numPr>
-      </w:pPr>
-      <w:r>
-        <w:t>Train/Elevator Doors Opening</w:t>
-      </w:r>
-    </w:p>
-    <w:p>
-      <w:pPr>
-        <w:pStyle w:val="ListParagraph"/>
-        <w:numPr>
-          <w:ilvl w:val="1"/>
-          <w:numId w:val="2"/>
-        </w:numPr>
-      </w:pPr>
-      <w:r>
-        <w:t>Train/Elevator Doors Closing</w:t>
-      </w:r>
-    </w:p>
-    <w:p>
-      <w:pPr>
-        <w:pStyle w:val="ListParagraph"/>
-        <w:numPr>
-          <w:ilvl w:val="1"/>
-          <w:numId w:val="2"/>
-        </w:numPr>
-      </w:pPr>
-      <w:r>
-        <w:t>Footsteps adjust/handle</w:t>
-      </w:r>
-    </w:p>
-    <w:p/>
-    <w:p>
-      <w:pPr>
-        <w:pStyle w:val="ListParagraph"/>
-        <w:numPr>
-          <w:ilvl w:val="0"/>
-          <w:numId w:val="2"/>
-        </w:numPr>
-        <w:rPr>
-          <w:strike/>
-        </w:rPr>
-      </w:pPr>
-      <w:r>
-        <w:rPr>
-          <w:strike/>
-        </w:rPr>
-        <w:t>Improve inventory (Eye companion looks not viable)</w:t>
-      </w:r>
-    </w:p>
-    <w:p>
-      <w:pPr>
-        <w:pStyle w:val="ListParagraph"/>
-        <w:numPr>
-          <w:ilvl w:val="0"/>
-          <w:numId w:val="2"/>
-        </w:numPr>
-        <w:rPr>
-          <w:strike/>
-        </w:rPr>
-      </w:pPr>
-      <w:r>
-        <w:rPr>
-          <w:strike/>
-        </w:rPr>
-        <w:t>Create other buildings – Neom reference</w:t>
-      </w:r>
-    </w:p>
-    <w:p>
-      <w:pPr>
-        <w:pStyle w:val="ListParagraph"/>
-        <w:numPr>
-          <w:ilvl w:val="0"/>
-          <w:numId w:val="2"/>
-        </w:numPr>
-      </w:pPr>
-      <w:r>
-        <w:t>Replace block out to semi-final assets (more info above)</w:t>
-      </w:r>
-    </w:p>
-    <w:p>
-      <w:pPr>
-        <w:pStyle w:val="ListParagraph"/>
-        <w:numPr>
-          <w:ilvl w:val="0"/>
-          <w:numId w:val="2"/>
-        </w:numPr>
-      </w:pPr>
-      <w:r>
-        <w:t>Bomb?</w:t>
-      </w:r>
-      <w:r>
-        <w:t xml:space="preserve"> </w:t>
-      </w:r>
-      <w:r>
-        <w:t xml:space="preserve">– </w:t>
-      </w:r>
-      <w:r>
-        <w:rPr>
-          <w:color w:val="7030A0"/>
-        </w:rPr>
-        <w:t>Unknown</w:t>
-      </w:r>
-    </w:p>
-    <w:p>
-      <w:pPr>
-        <w:pStyle w:val="ListParagraph"/>
-        <w:numPr>
-          <w:ilvl w:val="0"/>
-          <w:numId w:val="2"/>
-        </w:numPr>
-      </w:pPr>
-      <w:r>
-        <w:t>Play test</w:t>
-      </w:r>
-      <w:r>
-        <w:t xml:space="preserve"> – </w:t>
-      </w:r>
-      <w:r>
-        <w:rPr>
-          <w:color w:val="7030A0"/>
-        </w:rPr>
-        <w:t>Unknown</w:t>
+      <w:r>
+        <w:t>** fix climbing up/down controller bug</w:t>
       </w:r>
     </w:p>
     <w:p/>
@@ -1968,7 +1896,6 @@
     </w:p>
     <w:p>
       <w:r>
-        <w:lastRenderedPageBreak/>
         <w:t>Unknown</w:t>
       </w:r>
     </w:p>

</xml_diff>